<commit_message>
added refs & re-ran to word
</commit_message>
<xml_diff>
--- a/EVBB_Report.docx
+++ b/EVBB_Report.docx
@@ -151,7 +151,7 @@
         <w:t xml:space="preserve"> </w:t>
       </w:r>
       <w:r>
-        <w:t xml:space="preserve">16:00:48</w:t>
+        <w:t xml:space="preserve">16:11:00</w:t>
       </w:r>
     </w:p>
     <w:sdt>
@@ -375,16 +375,7 @@
         <w:t xml:space="preserve">Some instances of charging power greater than 120kW were recorded. These were considered anomolies and discarded, as these exceed the capacity of the highest charging stations available in New Zealand</w:t>
       </w:r>
       <w:r>
-        <w:t xml:space="preserve">(</w:t>
-      </w:r>
-      <w:r>
-        <w:rPr>
-          <w:b/>
-        </w:rPr>
-        <w:t xml:space="preserve">???</w:t>
-      </w:r>
-      <w:r>
-        <w:t xml:space="preserve">)</w:t>
+        <w:t xml:space="preserve">(Concept Consulting 2018)</w:t>
       </w:r>
       <w:r>
         <w:t xml:space="preserve">.</w:t>
@@ -449,16 +440,7 @@
         <w:t xml:space="preserve">. Standard charging is when the charger is reading less than 7kW - this is considered the upper limit of what can be obtained from a standard home charging scenario without an expensive wiring upgrade</w:t>
       </w:r>
       <w:r>
-        <w:t xml:space="preserve">(</w:t>
-      </w:r>
-      <w:r>
-        <w:rPr>
-          <w:b/>
-        </w:rPr>
-        <w:t xml:space="preserve">???</w:t>
-      </w:r>
-      <w:r>
-        <w:t xml:space="preserve">)</w:t>
+        <w:t xml:space="preserve">(Concept Consulting 2018)</w:t>
       </w:r>
       <w:r>
         <w:t xml:space="preserve">. Fast charging is all charging above 7kW, and would likely occur at designated and purpose-built fast charging stations.</w:t>
@@ -2769,6 +2751,24 @@
         <w:t xml:space="preserve">Discuss any other patterns</w:t>
       </w:r>
     </w:p>
+    <w:p>
+      <w:pPr>
+        <w:pStyle w:val="Heading1"/>
+      </w:pPr>
+      <w:bookmarkStart w:id="50" w:name="references"/>
+      <w:bookmarkEnd w:id="50"/>
+      <w:r>
+        <w:t xml:space="preserve">References</w:t>
+      </w:r>
+    </w:p>
+    <w:p>
+      <w:pPr>
+        <w:pStyle w:val="Bibliography"/>
+      </w:pPr>
+      <w:r>
+        <w:t xml:space="preserve">Concept Consulting. 2018. “‘ Driving change ’ – Issues and options to maximise the opportunities from large-scale electric vehicle uptake in New Zealand,” no. March.</w:t>
+      </w:r>
+    </w:p>
     <w:sectPr/>
   </w:body>
 </w:document>
@@ -2877,7 +2877,7 @@
     </w:lvl>
   </w:abstractNum>
   <w:abstractNum w:abstractNumId="990">
-    <w:nsid w:val="d45db87a"/>
+    <w:nsid w:val="29db4a6a"/>
     <w:multiLevelType w:val="multilevel"/>
     <w:lvl w:ilvl="0">
       <w:numFmt w:val="bullet"/>
@@ -2958,7 +2958,7 @@
     </w:lvl>
   </w:abstractNum>
   <w:abstractNum w:abstractNumId="991">
-    <w:nsid w:val="f7898579"/>
+    <w:nsid w:val="e8166fde"/>
     <w:multiLevelType w:val="multilevel"/>
     <w:lvl w:ilvl="0">
       <w:numFmt w:val="bullet"/>

</xml_diff>